<commit_message>
Fix null-pointer on `extract_desc` function
</commit_message>
<xml_diff>
--- a/testing/docx/Syllabus_HUMA.docx
+++ b/testing/docx/Syllabus_HUMA.docx
@@ -12,130 +12,14 @@
         <w:rPr>
           <w:noProof/>
         </w:rPr>
-        <mc:AlternateContent>
-          <mc:Choice Requires="wps">
-            <w:drawing>
-              <wp:anchor distT="0" distB="0" distL="114300" distR="114300" simplePos="0" relativeHeight="251660288" behindDoc="0" locked="0" layoutInCell="1" allowOverlap="1" wp14:anchorId="55D983DA" wp14:editId="14A421F5">
-                <wp:simplePos x="0" y="0"/>
-                <wp:positionH relativeFrom="column">
-                  <wp:posOffset>-619125</wp:posOffset>
-                </wp:positionH>
-                <wp:positionV relativeFrom="paragraph">
-                  <wp:posOffset>-723900</wp:posOffset>
-                </wp:positionV>
-                <wp:extent cx="7181850" cy="1781175"/>
-                <wp:effectExtent l="38100" t="38100" r="38100" b="47625"/>
-                <wp:wrapNone/>
-                <wp:docPr id="6" name="Text Placeholder 5">
-                  <a:extLst xmlns:a="http://schemas.openxmlformats.org/drawingml/2006/main">
-                    <a:ext uri="{FF2B5EF4-FFF2-40B4-BE49-F238E27FC236}">
-                      <a16:creationId xmlns:a16="http://schemas.microsoft.com/office/drawing/2014/main" id="{53A98E4A-987A-4042-9E7E-22EDBEA8E6C1}"/>
-                    </a:ext>
-                  </a:extLst>
-                </wp:docPr>
-                <wp:cNvGraphicFramePr>
-                  <a:graphicFrameLocks xmlns:a="http://schemas.openxmlformats.org/drawingml/2006/main" noGrp="1"/>
-                </wp:cNvGraphicFramePr>
-                <a:graphic xmlns:a="http://schemas.openxmlformats.org/drawingml/2006/main">
-                  <a:graphicData uri="http://schemas.microsoft.com/office/word/2010/wordprocessingShape">
-                    <wps:wsp>
-                      <wps:cNvSpPr>
-                        <a:spLocks noGrp="1"/>
-                      </wps:cNvSpPr>
-                      <wps:spPr>
-                        <a:xfrm>
-                          <a:off x="0" y="0"/>
-                          <a:ext cx="7181850" cy="1781175"/>
-                        </a:xfrm>
-                        <a:prstGeom prst="rect">
-                          <a:avLst/>
-                        </a:prstGeom>
-                        <a:ln w="76200">
-                          <a:solidFill>
-                            <a:schemeClr val="accent1"/>
-                          </a:solidFill>
-                          <a:prstDash val="solid"/>
-                          <a:miter lim="800000"/>
-                          <a:extLst>
-                            <a:ext uri="{C807C97D-BFC1-408E-A445-0C87EB9F89A2}">
-                              <ask:lineSketchStyleProps xmlns:ask="http://schemas.microsoft.com/office/drawing/2018/sketchyshapes">
-                                <ask:type>
-                                  <ask:lineSketchNone/>
-                                </ask:type>
-                              </ask:lineSketchStyleProps>
-                            </a:ext>
-                          </a:extLst>
-                        </a:ln>
-                      </wps:spPr>
-                      <wps:txbx>
-                        <w:txbxContent>
-                          <w:p>
-                            <w:pPr>
-                              <w:spacing w:after="0" w:line="240" w:lineRule="auto"/>
-                              <w:rPr>
-                                <w:rFonts w:ascii="IBM Plex Sans" w:eastAsia="Roboto Thin" w:hAnsi="IBM Plex Sans"/>
-                                <w:color w:val="262626" w:themeColor="text1" w:themeTint="D9"/>
-                                <w:kern w:val="24"/>
-                                <w:sz w:val="36"/>
-                                <w:szCs w:val="36"/>
-                              </w:rPr>
-                            </w:pPr>
-                          </w:p>
-                        </w:txbxContent>
-                      </wps:txbx>
-                      <wps:bodyPr vert="horz" wrap="square" lIns="180000" tIns="180000" rIns="180000" bIns="180000" rtlCol="0">
-                        <a:noAutofit/>
-                      </wps:bodyPr>
-                    </wps:wsp>
-                  </a:graphicData>
-                </a:graphic>
-                <wp14:sizeRelH relativeFrom="margin">
-                  <wp14:pctWidth>0</wp14:pctWidth>
-                </wp14:sizeRelH>
-                <wp14:sizeRelV relativeFrom="margin">
-                  <wp14:pctHeight>0</wp14:pctHeight>
-                </wp14:sizeRelV>
-              </wp:anchor>
-            </w:drawing>
-          </mc:Choice>
-          <mc:Fallback>
-            <w:pict>
-              <v:rect w14:anchorId="55D983DA" id="Text Placeholder 5" o:spid="_x0000_s1026" style="position:absolute;left:0;text-align:left;margin-left:-48.75pt;margin-top:-57pt;width:565.5pt;height:140.25pt;z-index:251660288;visibility:visible;mso-wrap-style:square;mso-width-percent:0;mso-height-percent:0;mso-wrap-distance-left:9pt;mso-wrap-distance-top:0;mso-wrap-distance-right:9pt;mso-wrap-distance-bottom:0;mso-position-horizontal:absolute;mso-position-horizontal-relative:text;mso-position-vertical:absolute;mso-position-vertical-relative:text;mso-width-percent:0;mso-height-percent:0;mso-width-relative:margin;mso-height-relative:margin;v-text-anchor:top" o:gfxdata="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" filled="f" strokecolor="#e11837 [3204]" strokeweight="6pt">
-                <v:path arrowok="t"/>
-                <o:lock v:ext="edit" grouping="t"/>
-                <v:textbox inset="5mm,5mm,5mm,5mm">
-                  <w:txbxContent>
-                    <w:p>
-                      <w:pPr>
-                        <w:spacing w:after="0" w:line="240" w:lineRule="auto"/>
-                        <w:rPr>
-                          <w:rFonts w:ascii="IBM Plex Sans" w:eastAsia="Roboto Thin" w:hAnsi="IBM Plex Sans"/>
-                          <w:color w:val="262626" w:themeColor="text1" w:themeTint="D9"/>
-                          <w:kern w:val="24"/>
-                          <w:sz w:val="36"/>
-                          <w:szCs w:val="36"/>
-                        </w:rPr>
-                      </w:pPr>
-                    </w:p>
-                  </w:txbxContent>
-                </v:textbox>
-              </v:rect>
-            </w:pict>
-          </mc:Fallback>
-        </mc:AlternateContent>
-      </w:r>
-      <w:r>
-        <w:rPr>
-          <w:noProof/>
-        </w:rPr>
         <w:drawing>
-          <wp:anchor distT="0" distB="0" distL="114300" distR="114300" simplePos="0" relativeHeight="251659264" behindDoc="0" locked="0" layoutInCell="1" allowOverlap="1" wp14:anchorId="77B76CB9" wp14:editId="52D2E24D">
+          <wp:anchor distT="0" distB="0" distL="114300" distR="114300" simplePos="0" relativeHeight="251664384" behindDoc="0" locked="0" layoutInCell="1" allowOverlap="1" wp14:anchorId="671F37E5" wp14:editId="20446657">
             <wp:simplePos x="0" y="0"/>
             <wp:positionH relativeFrom="page">
-              <wp:align>right</wp:align>
+              <wp:posOffset>374072</wp:posOffset>
             </wp:positionH>
             <wp:positionV relativeFrom="page">
-              <wp:align>top</wp:align>
+              <wp:posOffset>-274262</wp:posOffset>
             </wp:positionV>
             <wp:extent cx="7829470" cy="2182495"/>
             <wp:effectExtent l="0" t="0" r="9525" b="8255"/>
@@ -148,7 +32,7 @@
                 <wp:lineTo x="0" y="0"/>
               </wp:wrapPolygon>
             </wp:wrapThrough>
-            <wp:docPr id="2" name="Picture 2" descr="A painting of people in a boat&#10;&#10;Description automatically generated"/>
+            <wp:docPr id="2" name="Picture 2" descr="A group of people in a canoe&#10;&#10;Description automatically generated"/>
             <wp:cNvGraphicFramePr>
               <a:graphicFrameLocks xmlns:a="http://schemas.openxmlformats.org/drawingml/2006/main" noChangeAspect="1"/>
             </wp:cNvGraphicFramePr>
@@ -156,7 +40,7 @@
               <a:graphicData uri="http://schemas.openxmlformats.org/drawingml/2006/picture">
                 <pic:pic xmlns:pic="http://schemas.openxmlformats.org/drawingml/2006/picture">
                   <pic:nvPicPr>
-                    <pic:cNvPr id="2" name="Picture 2" descr="A painting of people in a boat&#10;&#10;Description automatically generated"/>
+                    <pic:cNvPr id="2" name="Picture 2" descr="A group of people in a canoe&#10;&#10;Description automatically generated"/>
                     <pic:cNvPicPr>
                       <a:picLocks noChangeAspect="1" noChangeArrowheads="1"/>
                     </pic:cNvPicPr>
@@ -545,6 +429,7 @@
         <w:pStyle w:val="Heading1"/>
       </w:pPr>
       <w:r>
+        <w:lastRenderedPageBreak/>
         <w:t>Course Description</w:t>
       </w:r>
     </w:p>
@@ -692,7 +577,6 @@
         <w:spacing w:after="120"/>
       </w:pPr>
       <w:r>
-        <w:lastRenderedPageBreak/>
         <w:t>Required Texts</w:t>
       </w:r>
     </w:p>
@@ -737,6 +621,7 @@
     </w:p>
     <w:p>
       <w:r>
+        <w:lastRenderedPageBreak/>
         <w:t xml:space="preserve">Louis Riel. A </w:t>
       </w:r>
       <w:r>
@@ -1536,6 +1421,7 @@
         <w:pStyle w:val="Heading1"/>
       </w:pPr>
       <w:r>
+        <w:lastRenderedPageBreak/>
         <w:t>Faculty Members Information</w:t>
       </w:r>
     </w:p>
@@ -2829,6 +2715,7 @@
         <w:jc w:val="both"/>
       </w:pPr>
       <w:r>
+        <w:lastRenderedPageBreak/>
         <w:t>The l</w:t>
       </w:r>
       <w:r>
@@ -2905,11 +2792,7 @@
         <w:jc w:val="both"/>
       </w:pPr>
       <w:r>
-        <w:t xml:space="preserve">The Scholarly Article Review assignment is tied to the First Essay (see below), which allows the student to expand their understanding of any course topic (module) covered in the fall half of the </w:t>
-      </w:r>
-      <w:r>
-        <w:lastRenderedPageBreak/>
-        <w:t xml:space="preserve">course (i.e. until December 1) and which the student is interested to know more about. Although there is leeway in the topic the student can choose, it must have a primarily Canadian focus.  </w:t>
+        <w:t xml:space="preserve">The Scholarly Article Review assignment is tied to the First Essay (see below), which allows the student to expand their understanding of any course topic (module) covered in the fall half of the course (i.e. until December 1) and which the student is interested to know more about. Although there is leeway in the topic the student can choose, it must have a primarily Canadian focus.  </w:t>
       </w:r>
     </w:p>
     <w:p>
@@ -3101,7 +2984,11 @@
         <w:jc w:val="both"/>
       </w:pPr>
       <w:r>
-        <w:t xml:space="preserve">The critical assessment consists of considerations that go beyond the reviewed article’s arguments. This can take many forms, e.g. considering the soundness or completeness of the arguments (anything missing? any biases or omissions? any additional reasons to support the author’s view?), linking to prior – published – knowledge, etc.  Note: Always opt for “substantiated” rather than “subjective” critical assertions. The reasons </w:t>
+        <w:t xml:space="preserve">The critical assessment consists of considerations that go beyond the reviewed article’s arguments. This can take many forms, e.g. considering the soundness or completeness of </w:t>
+      </w:r>
+      <w:r>
+        <w:lastRenderedPageBreak/>
+        <w:t xml:space="preserve">the arguments (anything missing? any biases or omissions? any additional reasons to support the author’s view?), linking to prior – published – knowledge, etc.  Note: Always opt for “substantiated” rather than “subjective” critical assertions. The reasons </w:t>
       </w:r>
       <w:r>
         <w:rPr>
@@ -3193,7 +3080,6 @@
           <w:b/>
           <w:bCs/>
         </w:rPr>
-        <w:lastRenderedPageBreak/>
         <w:t>Rubric</w:t>
       </w:r>
       <w:r>
@@ -3564,7 +3450,11 @@
         <w:t>by</w:t>
       </w:r>
       <w:r>
-        <w:t xml:space="preserve"> arguments in the body. </w:t>
+        <w:t xml:space="preserve"> </w:t>
+      </w:r>
+      <w:r>
+        <w:lastRenderedPageBreak/>
+        <w:t xml:space="preserve">arguments in the body. </w:t>
       </w:r>
       <w:r>
         <w:t xml:space="preserve">3) It briefly maps the essay structure (e.g. “to support this claim, the paper will consider x, y, and z”). </w:t>
@@ -3639,11 +3529,7 @@
         <w:t>to</w:t>
       </w:r>
       <w:r>
-        <w:t xml:space="preserve"> shortcomings). It can also be positive by pointing to other or </w:t>
-      </w:r>
-      <w:r>
-        <w:lastRenderedPageBreak/>
-        <w:t>new elements supporting a position and link</w:t>
+        <w:t xml:space="preserve"> shortcomings). It can also be positive by pointing to other or new elements supporting a position and link</w:t>
       </w:r>
       <w:r>
         <w:t>ing</w:t>
@@ -3920,6 +3806,7 @@
         <w:jc w:val="both"/>
       </w:pPr>
       <w:r>
+        <w:lastRenderedPageBreak/>
         <w:t>Shortcomings in formal aspects of the essay (spelling, grammar, punctuation, APA standard, pagination, etc.) can lower the grade by half a grade (e.g</w:t>
       </w:r>
       <w:r>
@@ -3954,7 +3841,6 @@
         <w:pStyle w:val="Heading2"/>
       </w:pPr>
       <w:r>
-        <w:lastRenderedPageBreak/>
         <w:t>Annotated Bibliography</w:t>
       </w:r>
     </w:p>
@@ -4291,6 +4177,7 @@
         <w:jc w:val="both"/>
       </w:pPr>
       <w:r>
+        <w:lastRenderedPageBreak/>
         <w:t>The summary part of the annotation is not just a reiteration of the article summary (usually provided with the article). You will pull out the main thesis and supporting arguments and identify the article’s elements that will be relevant to your essay.</w:t>
       </w:r>
     </w:p>
@@ -4328,7 +4215,6 @@
         <w:jc w:val="both"/>
       </w:pPr>
       <w:r>
-        <w:lastRenderedPageBreak/>
         <w:t xml:space="preserve">The document will be submitted exclusively in Word (docx) format (no pdf allowed) through </w:t>
       </w:r>
       <w:proofErr w:type="spellStart"/>
@@ -4719,7 +4605,11 @@
         <w:t>by</w:t>
       </w:r>
       <w:r>
-        <w:t xml:space="preserve"> arguments in the body. </w:t>
+        <w:t xml:space="preserve"> </w:t>
+      </w:r>
+      <w:r>
+        <w:lastRenderedPageBreak/>
+        <w:t xml:space="preserve">arguments in the body. </w:t>
       </w:r>
       <w:r>
         <w:t xml:space="preserve">3) It briefly maps the essay structure (e.g. “to support this claim, the paper will consider x, y, and z”). </w:t>
@@ -4776,7 +4666,6 @@
         <w:jc w:val="both"/>
       </w:pPr>
       <w:r>
-        <w:lastRenderedPageBreak/>
         <w:t>The essay will not be purely descriptive (although elements of descriptions are important); it will be argumentative and critical. A “critical” analysis is not just or necessarily negative (i.e</w:t>
       </w:r>
       <w:r>
@@ -5072,6 +4961,7 @@
         <w:jc w:val="both"/>
       </w:pPr>
       <w:r>
+        <w:lastRenderedPageBreak/>
         <w:t>Shortcomings in formal aspects of the essay (spelling, grammar, punctuation, APA standard, pagination, etc.) can lower the grade by half a grade (e.g</w:t>
       </w:r>
       <w:r>
@@ -5120,7 +5010,6 @@
         <w:pStyle w:val="Heading2"/>
       </w:pPr>
       <w:r>
-        <w:lastRenderedPageBreak/>
         <w:t xml:space="preserve">First and Second </w:t>
       </w:r>
       <w:r>
@@ -5368,6 +5257,7 @@
         <w:jc w:val="both"/>
       </w:pPr>
       <w:r>
+        <w:lastRenderedPageBreak/>
         <w:t xml:space="preserve">The discussion outcome is not part of this evaluation item, as it is the object of the tutorial discussions.  For the presentation, students receive an individual mark (whereas the tutorial discussion has a group mark). </w:t>
       </w:r>
     </w:p>
@@ -5405,7 +5295,6 @@
         <w:pStyle w:val="Heading2"/>
       </w:pPr>
       <w:r>
-        <w:lastRenderedPageBreak/>
         <w:t>Peer</w:t>
       </w:r>
       <w:r>
@@ -10834,7 +10723,7 @@
         <v:path o:extrusionok="f" gradientshapeok="t" o:connecttype="rect"/>
         <o:lock v:ext="edit" aspectratio="t"/>
       </v:shapetype>
-      <v:shape id="_x0000_i1046" type="#_x0000_t75" style="width:18.9pt;height:27.15pt" o:bullet="t">
+      <v:shape id="_x0000_i1043" type="#_x0000_t75" style="width:19pt;height:26.85pt" o:bullet="t">
         <v:imagedata r:id="rId1" o:title="Bullet-PNG"/>
       </v:shape>
     </w:pict>

</xml_diff>